<commit_message>
updating the high res asymmetrik logo to the one with white text
</commit_message>
<xml_diff>
--- a/resources/docs/nonprofit/MD State/AFC_BoardMembers_2014.docx
+++ b/resources/docs/nonprofit/MD State/AFC_BoardMembers_2014.docx
@@ -22,7 +22,7 @@
         <w:rPr>
           <w:rtl w:val="0"/>
         </w:rPr>
-        <w:t xml:space="preserve">2013 Board Members</w:t>
+        <w:t xml:space="preserve">2014 Board Members</w:t>
       </w:r>
     </w:p>
     <w:p>
@@ -41,11 +41,10 @@
           <w:ilvl w:val="0"/>
           <w:numId w:val="1"/>
         </w:numPr>
-        <w:ind w:left="720" w:hanging="360"/>
-        <w:contextualSpacing w:val="1"/>
-        <w:rPr>
-          <w:u w:val="none"/>
-        </w:rPr>
+        <w:spacing w:after="0" w:before="0" w:lineRule="auto"/>
+        <w:ind w:left="720" w:hanging="360"/>
+        <w:contextualSpacing w:val="1"/>
+        <w:rPr/>
       </w:pPr>
       <w:r>
         <w:rPr>
@@ -65,11 +64,10 @@
           <w:ilvl w:val="0"/>
           <w:numId w:val="1"/>
         </w:numPr>
-        <w:ind w:left="720" w:hanging="360"/>
-        <w:contextualSpacing w:val="1"/>
-        <w:rPr>
-          <w:u w:val="none"/>
-        </w:rPr>
+        <w:spacing w:after="0" w:before="0" w:lineRule="auto"/>
+        <w:ind w:left="720" w:hanging="360"/>
+        <w:contextualSpacing w:val="1"/>
+        <w:rPr/>
       </w:pPr>
       <w:r>
         <w:rPr>
@@ -77,18 +75,22 @@
         </w:rPr>
         <w:t xml:space="preserve">Patrick Blair, 1221 Brandford Road, Catonsville MD 21228</w:t>
       </w:r>
-    </w:p>
-    <w:p>
-      <w:pPr>
-        <w:numPr>
-          <w:ilvl w:val="0"/>
-          <w:numId w:val="1"/>
-        </w:numPr>
-        <w:ind w:left="720" w:hanging="360"/>
-        <w:contextualSpacing w:val="1"/>
-        <w:rPr>
-          <w:u w:val="none"/>
-        </w:rPr>
+      <w:r>
+        <w:rPr>
+          <w:rtl w:val="0"/>
+        </w:rPr>
+      </w:r>
+    </w:p>
+    <w:p>
+      <w:pPr>
+        <w:numPr>
+          <w:ilvl w:val="0"/>
+          <w:numId w:val="1"/>
+        </w:numPr>
+        <w:spacing w:after="0" w:before="0" w:lineRule="auto"/>
+        <w:ind w:left="720" w:hanging="360"/>
+        <w:contextualSpacing w:val="1"/>
+        <w:rPr/>
       </w:pPr>
       <w:r>
         <w:rPr>
@@ -96,18 +98,22 @@
         </w:rPr>
         <w:t xml:space="preserve">Mike Caputi, 1225 Oakland Terrace Road, Halethorpe MD 21227</w:t>
       </w:r>
-    </w:p>
-    <w:p>
-      <w:pPr>
-        <w:numPr>
-          <w:ilvl w:val="0"/>
-          <w:numId w:val="1"/>
-        </w:numPr>
-        <w:ind w:left="720" w:hanging="360"/>
-        <w:contextualSpacing w:val="1"/>
-        <w:rPr>
-          <w:u w:val="none"/>
-        </w:rPr>
+      <w:r>
+        <w:rPr>
+          <w:rtl w:val="0"/>
+        </w:rPr>
+      </w:r>
+    </w:p>
+    <w:p>
+      <w:pPr>
+        <w:numPr>
+          <w:ilvl w:val="0"/>
+          <w:numId w:val="1"/>
+        </w:numPr>
+        <w:spacing w:after="0" w:before="0" w:lineRule="auto"/>
+        <w:ind w:left="720" w:hanging="360"/>
+        <w:contextualSpacing w:val="1"/>
+        <w:rPr/>
       </w:pPr>
       <w:r>
         <w:rPr>
@@ -115,18 +121,22 @@
         </w:rPr>
         <w:t xml:space="preserve">Jon Houghton, 10 Sugar Court, Catonsville, MD 21228</w:t>
       </w:r>
-    </w:p>
-    <w:p>
-      <w:pPr>
-        <w:numPr>
-          <w:ilvl w:val="0"/>
-          <w:numId w:val="1"/>
-        </w:numPr>
-        <w:ind w:left="720" w:hanging="360"/>
-        <w:contextualSpacing w:val="1"/>
-        <w:rPr>
-          <w:u w:val="none"/>
-        </w:rPr>
+      <w:r>
+        <w:rPr>
+          <w:rtl w:val="0"/>
+        </w:rPr>
+      </w:r>
+    </w:p>
+    <w:p>
+      <w:pPr>
+        <w:numPr>
+          <w:ilvl w:val="0"/>
+          <w:numId w:val="1"/>
+        </w:numPr>
+        <w:spacing w:after="0" w:before="0" w:lineRule="auto"/>
+        <w:ind w:left="720" w:hanging="360"/>
+        <w:contextualSpacing w:val="1"/>
+        <w:rPr/>
       </w:pPr>
       <w:r>
         <w:rPr>
@@ -134,18 +144,22 @@
         </w:rPr>
         <w:t xml:space="preserve">Matt Lear, 3716 Valerie Carol Court, Ellicott City, MD 21042</w:t>
       </w:r>
-    </w:p>
-    <w:p>
-      <w:pPr>
-        <w:numPr>
-          <w:ilvl w:val="0"/>
-          <w:numId w:val="1"/>
-        </w:numPr>
-        <w:ind w:left="720" w:hanging="360"/>
-        <w:contextualSpacing w:val="1"/>
-        <w:rPr>
-          <w:u w:val="none"/>
-        </w:rPr>
+      <w:r>
+        <w:rPr>
+          <w:rtl w:val="0"/>
+        </w:rPr>
+      </w:r>
+    </w:p>
+    <w:p>
+      <w:pPr>
+        <w:numPr>
+          <w:ilvl w:val="0"/>
+          <w:numId w:val="1"/>
+        </w:numPr>
+        <w:spacing w:after="0" w:before="0" w:lineRule="auto"/>
+        <w:ind w:left="720" w:hanging="360"/>
+        <w:contextualSpacing w:val="1"/>
+        <w:rPr/>
       </w:pPr>
       <w:r>
         <w:rPr>
@@ -153,18 +167,22 @@
         </w:rPr>
         <w:t xml:space="preserve">Tom Schreck, 1207 Brandford Road, Catonsville, MD 21228</w:t>
       </w:r>
-    </w:p>
-    <w:p>
-      <w:pPr>
-        <w:numPr>
-          <w:ilvl w:val="0"/>
-          <w:numId w:val="1"/>
-        </w:numPr>
-        <w:ind w:left="720" w:hanging="360"/>
-        <w:contextualSpacing w:val="1"/>
-        <w:rPr>
-          <w:u w:val="none"/>
-        </w:rPr>
+      <w:r>
+        <w:rPr>
+          <w:rtl w:val="0"/>
+        </w:rPr>
+      </w:r>
+    </w:p>
+    <w:p>
+      <w:pPr>
+        <w:numPr>
+          <w:ilvl w:val="0"/>
+          <w:numId w:val="1"/>
+        </w:numPr>
+        <w:spacing w:before="0" w:lineRule="auto"/>
+        <w:ind w:left="720" w:hanging="360"/>
+        <w:contextualSpacing w:val="1"/>
+        <w:rPr/>
       </w:pPr>
       <w:r>
         <w:rPr>
@@ -196,7 +214,7 @@
       <w:lvlText w:val="%1."/>
       <w:lvlJc w:val="left"/>
       <w:pPr>
-        <w:ind w:left="720" w:firstLine="360"/>
+        <w:ind w:left="720" w:firstLine="1080"/>
       </w:pPr>
       <w:rPr>
         <w:u w:val="none"/>
@@ -208,7 +226,7 @@
       <w:lvlText w:val="%2."/>
       <w:lvlJc w:val="left"/>
       <w:pPr>
-        <w:ind w:left="1440" w:firstLine="1080"/>
+        <w:ind w:left="1440" w:firstLine="2520"/>
       </w:pPr>
       <w:rPr>
         <w:u w:val="none"/>
@@ -220,7 +238,7 @@
       <w:lvlText w:val="%3."/>
       <w:lvlJc w:val="right"/>
       <w:pPr>
-        <w:ind w:left="2160" w:firstLine="1800"/>
+        <w:ind w:left="2160" w:firstLine="3960"/>
       </w:pPr>
       <w:rPr>
         <w:u w:val="none"/>
@@ -232,7 +250,7 @@
       <w:lvlText w:val="%4."/>
       <w:lvlJc w:val="left"/>
       <w:pPr>
-        <w:ind w:left="2880" w:firstLine="2520"/>
+        <w:ind w:left="2880" w:firstLine="5400"/>
       </w:pPr>
       <w:rPr>
         <w:u w:val="none"/>
@@ -244,7 +262,7 @@
       <w:lvlText w:val="%5."/>
       <w:lvlJc w:val="left"/>
       <w:pPr>
-        <w:ind w:left="3600" w:firstLine="3240"/>
+        <w:ind w:left="3600" w:firstLine="6840"/>
       </w:pPr>
       <w:rPr>
         <w:u w:val="none"/>
@@ -256,7 +274,7 @@
       <w:lvlText w:val="%6."/>
       <w:lvlJc w:val="right"/>
       <w:pPr>
-        <w:ind w:left="4320" w:firstLine="3960"/>
+        <w:ind w:left="4320" w:firstLine="8280"/>
       </w:pPr>
       <w:rPr>
         <w:u w:val="none"/>
@@ -268,7 +286,7 @@
       <w:lvlText w:val="%7."/>
       <w:lvlJc w:val="left"/>
       <w:pPr>
-        <w:ind w:left="5040" w:firstLine="4680"/>
+        <w:ind w:left="5040" w:firstLine="9720"/>
       </w:pPr>
       <w:rPr>
         <w:u w:val="none"/>
@@ -280,7 +298,7 @@
       <w:lvlText w:val="%8."/>
       <w:lvlJc w:val="left"/>
       <w:pPr>
-        <w:ind w:left="5760" w:firstLine="5400"/>
+        <w:ind w:left="5760" w:firstLine="11160"/>
       </w:pPr>
       <w:rPr>
         <w:u w:val="none"/>
@@ -292,7 +310,7 @@
       <w:lvlText w:val="%9."/>
       <w:lvlJc w:val="right"/>
       <w:pPr>
-        <w:ind w:left="6480" w:firstLine="6120"/>
+        <w:ind w:left="6480" w:firstLine="12600"/>
       </w:pPr>
       <w:rPr>
         <w:u w:val="none"/>
@@ -346,12 +364,22 @@
     <w:pPr>
       <w:keepNext w:val="1"/>
       <w:keepLines w:val="1"/>
-      <w:spacing w:after="120" w:before="400" w:lineRule="auto"/>
-      <w:contextualSpacing w:val="1"/>
-    </w:pPr>
-    <w:rPr>
+      <w:widowControl w:val="1"/>
+      <w:spacing w:after="120" w:before="400" w:line="276" w:lineRule="auto"/>
+      <w:ind w:left="0" w:right="0" w:firstLine="0"/>
+      <w:jc w:val="left"/>
+    </w:pPr>
+    <w:rPr>
+      <w:rFonts w:ascii="Arial" w:cs="Arial" w:eastAsia="Arial" w:hAnsi="Arial"/>
+      <w:b w:val="0"/>
+      <w:i w:val="0"/>
+      <w:smallCaps w:val="0"/>
+      <w:strike w:val="0"/>
+      <w:color w:val="000000"/>
       <w:sz w:val="40"/>
       <w:szCs w:val="40"/>
+      <w:u w:val="none"/>
+      <w:vertAlign w:val="baseline"/>
     </w:rPr>
   </w:style>
   <w:style w:type="paragraph" w:styleId="Heading2">
@@ -361,13 +389,22 @@
     <w:pPr>
       <w:keepNext w:val="1"/>
       <w:keepLines w:val="1"/>
-      <w:spacing w:after="120" w:before="360" w:lineRule="auto"/>
-      <w:contextualSpacing w:val="1"/>
-    </w:pPr>
-    <w:rPr>
-      <w:b w:val="0"/>
+      <w:widowControl w:val="1"/>
+      <w:spacing w:after="120" w:before="360" w:line="276" w:lineRule="auto"/>
+      <w:ind w:left="0" w:right="0" w:firstLine="0"/>
+      <w:jc w:val="left"/>
+    </w:pPr>
+    <w:rPr>
+      <w:rFonts w:ascii="Arial" w:cs="Arial" w:eastAsia="Arial" w:hAnsi="Arial"/>
+      <w:b w:val="0"/>
+      <w:i w:val="0"/>
+      <w:smallCaps w:val="0"/>
+      <w:strike w:val="0"/>
+      <w:color w:val="000000"/>
       <w:sz w:val="32"/>
       <w:szCs w:val="32"/>
+      <w:u w:val="none"/>
+      <w:vertAlign w:val="baseline"/>
     </w:rPr>
   </w:style>
   <w:style w:type="paragraph" w:styleId="Heading3">
@@ -377,14 +414,22 @@
     <w:pPr>
       <w:keepNext w:val="1"/>
       <w:keepLines w:val="1"/>
-      <w:spacing w:after="80" w:before="320" w:lineRule="auto"/>
-      <w:contextualSpacing w:val="1"/>
-    </w:pPr>
-    <w:rPr>
-      <w:b w:val="0"/>
+      <w:widowControl w:val="1"/>
+      <w:spacing w:after="80" w:before="320" w:line="276" w:lineRule="auto"/>
+      <w:ind w:left="0" w:right="0" w:firstLine="0"/>
+      <w:jc w:val="left"/>
+    </w:pPr>
+    <w:rPr>
+      <w:rFonts w:ascii="Arial" w:cs="Arial" w:eastAsia="Arial" w:hAnsi="Arial"/>
+      <w:b w:val="0"/>
+      <w:i w:val="0"/>
+      <w:smallCaps w:val="0"/>
+      <w:strike w:val="0"/>
       <w:color w:val="434343"/>
       <w:sz w:val="28"/>
       <w:szCs w:val="28"/>
+      <w:u w:val="none"/>
+      <w:vertAlign w:val="baseline"/>
     </w:rPr>
   </w:style>
   <w:style w:type="paragraph" w:styleId="Heading4">
@@ -394,13 +439,22 @@
     <w:pPr>
       <w:keepNext w:val="1"/>
       <w:keepLines w:val="1"/>
-      <w:spacing w:after="80" w:before="280" w:lineRule="auto"/>
-      <w:contextualSpacing w:val="1"/>
-    </w:pPr>
-    <w:rPr>
+      <w:widowControl w:val="1"/>
+      <w:spacing w:after="80" w:before="280" w:line="276" w:lineRule="auto"/>
+      <w:ind w:left="0" w:right="0" w:firstLine="0"/>
+      <w:jc w:val="left"/>
+    </w:pPr>
+    <w:rPr>
+      <w:rFonts w:ascii="Arial" w:cs="Arial" w:eastAsia="Arial" w:hAnsi="Arial"/>
+      <w:b w:val="0"/>
+      <w:i w:val="0"/>
+      <w:smallCaps w:val="0"/>
+      <w:strike w:val="0"/>
       <w:color w:val="666666"/>
       <w:sz w:val="24"/>
       <w:szCs w:val="24"/>
+      <w:u w:val="none"/>
+      <w:vertAlign w:val="baseline"/>
     </w:rPr>
   </w:style>
   <w:style w:type="paragraph" w:styleId="Heading5">
@@ -410,13 +464,22 @@
     <w:pPr>
       <w:keepNext w:val="1"/>
       <w:keepLines w:val="1"/>
-      <w:spacing w:after="80" w:before="240" w:lineRule="auto"/>
-      <w:contextualSpacing w:val="1"/>
-    </w:pPr>
-    <w:rPr>
+      <w:widowControl w:val="1"/>
+      <w:spacing w:after="80" w:before="240" w:line="276" w:lineRule="auto"/>
+      <w:ind w:left="0" w:right="0" w:firstLine="0"/>
+      <w:jc w:val="left"/>
+    </w:pPr>
+    <w:rPr>
+      <w:rFonts w:ascii="Arial" w:cs="Arial" w:eastAsia="Arial" w:hAnsi="Arial"/>
+      <w:b w:val="0"/>
+      <w:i w:val="0"/>
+      <w:smallCaps w:val="0"/>
+      <w:strike w:val="0"/>
       <w:color w:val="666666"/>
       <w:sz w:val="22"/>
       <w:szCs w:val="22"/>
+      <w:u w:val="none"/>
+      <w:vertAlign w:val="baseline"/>
     </w:rPr>
   </w:style>
   <w:style w:type="paragraph" w:styleId="Heading6">
@@ -426,14 +489,22 @@
     <w:pPr>
       <w:keepNext w:val="1"/>
       <w:keepLines w:val="1"/>
-      <w:spacing w:after="80" w:before="240" w:lineRule="auto"/>
-      <w:contextualSpacing w:val="1"/>
-    </w:pPr>
-    <w:rPr>
+      <w:widowControl w:val="1"/>
+      <w:spacing w:after="80" w:before="240" w:line="276" w:lineRule="auto"/>
+      <w:ind w:left="0" w:right="0" w:firstLine="0"/>
+      <w:jc w:val="left"/>
+    </w:pPr>
+    <w:rPr>
+      <w:rFonts w:ascii="Arial" w:cs="Arial" w:eastAsia="Arial" w:hAnsi="Arial"/>
+      <w:b w:val="0"/>
       <w:i w:val="1"/>
+      <w:smallCaps w:val="0"/>
+      <w:strike w:val="0"/>
       <w:color w:val="666666"/>
       <w:sz w:val="22"/>
       <w:szCs w:val="22"/>
+      <w:u w:val="none"/>
+      <w:vertAlign w:val="baseline"/>
     </w:rPr>
   </w:style>
   <w:style w:type="paragraph" w:styleId="Title">
@@ -443,12 +514,22 @@
     <w:pPr>
       <w:keepNext w:val="1"/>
       <w:keepLines w:val="1"/>
-      <w:spacing w:after="60" w:before="0" w:lineRule="auto"/>
-      <w:contextualSpacing w:val="1"/>
-    </w:pPr>
-    <w:rPr>
+      <w:widowControl w:val="1"/>
+      <w:spacing w:after="60" w:before="0" w:line="276" w:lineRule="auto"/>
+      <w:ind w:left="0" w:right="0" w:firstLine="0"/>
+      <w:jc w:val="left"/>
+    </w:pPr>
+    <w:rPr>
+      <w:rFonts w:ascii="Arial" w:cs="Arial" w:eastAsia="Arial" w:hAnsi="Arial"/>
+      <w:b w:val="0"/>
+      <w:i w:val="0"/>
+      <w:smallCaps w:val="0"/>
+      <w:strike w:val="0"/>
+      <w:color w:val="000000"/>
       <w:sz w:val="52"/>
       <w:szCs w:val="52"/>
+      <w:u w:val="none"/>
+      <w:vertAlign w:val="baseline"/>
     </w:rPr>
   </w:style>
   <w:style w:type="paragraph" w:styleId="Subtitle">
@@ -458,15 +539,22 @@
     <w:pPr>
       <w:keepNext w:val="1"/>
       <w:keepLines w:val="1"/>
-      <w:spacing w:after="320" w:before="0" w:lineRule="auto"/>
-      <w:contextualSpacing w:val="1"/>
-    </w:pPr>
-    <w:rPr>
-      <w:rFonts w:ascii="Arial" w:cs="Arial" w:eastAsia="Arial" w:hAnsi="Arial"/>
-      <w:i w:val="0"/>
+      <w:widowControl w:val="1"/>
+      <w:spacing w:after="320" w:before="0" w:line="276" w:lineRule="auto"/>
+      <w:ind w:left="0" w:right="0" w:firstLine="0"/>
+      <w:jc w:val="left"/>
+    </w:pPr>
+    <w:rPr>
+      <w:rFonts w:ascii="Arial" w:cs="Arial" w:eastAsia="Arial" w:hAnsi="Arial"/>
+      <w:b w:val="0"/>
+      <w:i w:val="0"/>
+      <w:smallCaps w:val="0"/>
+      <w:strike w:val="0"/>
       <w:color w:val="666666"/>
       <w:sz w:val="30"/>
       <w:szCs w:val="30"/>
+      <w:u w:val="none"/>
+      <w:vertAlign w:val="baseline"/>
     </w:rPr>
   </w:style>
 </w:styles>

</xml_diff>